<commit_message>
short 1 add hover & edit pet living paper
</commit_message>
<xml_diff>
--- a/paper/榕沛社區寵物住宿須知.docx
+++ b/paper/榕沛社區寵物住宿須知.docx
@@ -173,7 +173,23 @@
           <w:sz w:val="26"/>
           <w:szCs w:val="26"/>
         </w:rPr>
-        <w:t>於本社區之住宿天數，寵物種類限定貓或狗，每</w:t>
+        <w:t>於本社區之住宿天數</w:t>
+      </w:r>
+      <w:r>
+        <w:rPr>
+          <w:rFonts w:ascii="微軟正黑體 Light" w:eastAsia="微軟正黑體 Light" w:hAnsi="微軟正黑體 Light" w:hint="eastAsia"/>
+          <w:sz w:val="26"/>
+          <w:szCs w:val="26"/>
+        </w:rPr>
+        <w:t>（需視是否參加寵物試養計畫、試住體驗或長住服務而定）</w:t>
+      </w:r>
+      <w:r>
+        <w:rPr>
+          <w:rFonts w:ascii="微軟正黑體 Light" w:eastAsia="微軟正黑體 Light" w:hAnsi="微軟正黑體 Light" w:hint="eastAsia"/>
+          <w:sz w:val="26"/>
+          <w:szCs w:val="26"/>
+        </w:rPr>
+        <w:t>，寵物種類限定貓或狗，每</w:t>
       </w:r>
       <w:proofErr w:type="gramStart"/>
       <w:r>

</xml_diff>